<commit_message>
update the background study
</commit_message>
<xml_diff>
--- a/Project Introduction/Background study.docx
+++ b/Project Introduction/Background study.docx
@@ -239,70 +239,8 @@
           <w:sz w:val="24"/>
           <w:szCs w:val="24"/>
         </w:rPr>
-        <w:t xml:space="preserve"> encounter significant challenges in effectively monitoring and managing bus services. The lack of real-time data on bus operations impedes authorities' ability to promptly identify service disruptions, address operational issues, and uphold service quality standards. Consequently, this limitation hinders the overall efficiency and reliability of the public bus system in Johor Bahru, compromising the quality of service provided to passengers and the system's ability to adapt to changing </w:t>
-      </w:r>
-      <w:r>
-        <w:rPr>
-          <w:rFonts w:asciiTheme="majorBidi" w:hAnsiTheme="majorBidi" w:cstheme="majorBidi"/>
-          <w:sz w:val="24"/>
-          <w:szCs w:val="24"/>
-        </w:rPr>
-        <w:t>conditions.</w:t>
-      </w:r>
-    </w:p>
-    <w:p>
-      <w:pPr>
-        <w:rPr>
-          <w:rFonts w:asciiTheme="majorBidi" w:hAnsiTheme="majorBidi" w:cstheme="majorBidi"/>
-          <w:sz w:val="24"/>
-          <w:szCs w:val="24"/>
-        </w:rPr>
-      </w:pPr>
-    </w:p>
-    <w:p>
-      <w:pPr>
-        <w:rPr>
-          <w:rFonts w:asciiTheme="majorBidi" w:hAnsiTheme="majorBidi" w:cstheme="majorBidi"/>
-          <w:sz w:val="24"/>
-          <w:szCs w:val="24"/>
-        </w:rPr>
-      </w:pPr>
-    </w:p>
-    <w:p>
-      <w:pPr>
-        <w:rPr>
-          <w:rFonts w:asciiTheme="majorBidi" w:hAnsiTheme="majorBidi" w:cstheme="majorBidi"/>
-          <w:sz w:val="24"/>
-          <w:szCs w:val="24"/>
-        </w:rPr>
-      </w:pPr>
-    </w:p>
-    <w:p>
-      <w:pPr>
-        <w:rPr>
-          <w:rFonts w:asciiTheme="majorBidi" w:hAnsiTheme="majorBidi" w:cstheme="majorBidi"/>
-          <w:sz w:val="24"/>
-          <w:szCs w:val="24"/>
-        </w:rPr>
-      </w:pPr>
-    </w:p>
-    <w:p>
-      <w:pPr>
-        <w:rPr>
-          <w:rFonts w:asciiTheme="majorBidi" w:hAnsiTheme="majorBidi" w:cstheme="majorBidi"/>
-          <w:sz w:val="24"/>
-          <w:szCs w:val="24"/>
-        </w:rPr>
-      </w:pPr>
-    </w:p>
-    <w:p>
-      <w:pPr>
-        <w:rPr>
-          <w:rFonts w:asciiTheme="majorBidi" w:hAnsiTheme="majorBidi" w:cstheme="majorBidi"/>
-          <w:sz w:val="24"/>
-          <w:szCs w:val="24"/>
-        </w:rPr>
-      </w:pPr>
+        <w:t xml:space="preserve"> encounter significant challenges in effectively monitoring and managing bus services. The lack of real-time data on bus operations impedes authorities' ability to promptly identify service disruptions, address operational issues, and uphold service quality standards. Consequently, this limitation hinders the overall efficiency and reliability of the public bus system in Johor Bahru, compromising the quality of service provided to passengers and the system's ability to adapt to changing conditions.</w:t>
+      </w:r>
     </w:p>
     <w:p>
       <w:pPr>
@@ -331,7 +269,122 @@
           <w:sz w:val="28"/>
           <w:szCs w:val="28"/>
         </w:rPr>
-        <w:lastRenderedPageBreak/>
+        <w:t>Problem Statement</w:t>
+      </w:r>
+    </w:p>
+    <w:p>
+      <w:pPr>
+        <w:rPr>
+          <w:rFonts w:asciiTheme="majorBidi" w:hAnsiTheme="majorBidi" w:cstheme="majorBidi"/>
+          <w:sz w:val="24"/>
+          <w:szCs w:val="24"/>
+        </w:rPr>
+      </w:pPr>
+      <w:r>
+        <w:rPr>
+          <w:rFonts w:asciiTheme="majorBidi" w:hAnsiTheme="majorBidi" w:cstheme="majorBidi"/>
+          <w:sz w:val="24"/>
+          <w:szCs w:val="24"/>
+        </w:rPr>
+        <w:t>The public bus system in Johor Bahru faces significant challenges that hinder its effectiveness in providing reliable, efficient, and user-friendly transportation services. Key issues include the lack of real-time tracking capabilities, resulting in unpredictable bus arrival times, inefficient route planning, and limited accessibility information for passengers</w:t>
+      </w:r>
+      <w:r>
+        <w:rPr>
+          <w:rFonts w:asciiTheme="majorBidi" w:hAnsiTheme="majorBidi" w:cstheme="majorBidi"/>
+          <w:sz w:val="24"/>
+          <w:szCs w:val="24"/>
+        </w:rPr>
+        <w:t xml:space="preserve"> and </w:t>
+      </w:r>
+      <w:r>
+        <w:rPr>
+          <w:rFonts w:asciiTheme="majorBidi" w:hAnsiTheme="majorBidi" w:cstheme="majorBidi"/>
+          <w:sz w:val="24"/>
+          <w:szCs w:val="24"/>
+        </w:rPr>
+        <w:t>transportation authorities</w:t>
+      </w:r>
+      <w:r>
+        <w:rPr>
+          <w:rFonts w:asciiTheme="majorBidi" w:hAnsiTheme="majorBidi" w:cstheme="majorBidi"/>
+          <w:sz w:val="24"/>
+          <w:szCs w:val="24"/>
+        </w:rPr>
+        <w:t>.</w:t>
+      </w:r>
+    </w:p>
+    <w:p>
+      <w:pPr>
+        <w:rPr>
+          <w:rFonts w:asciiTheme="majorBidi" w:hAnsiTheme="majorBidi" w:cstheme="majorBidi"/>
+          <w:sz w:val="24"/>
+          <w:szCs w:val="24"/>
+        </w:rPr>
+      </w:pPr>
+    </w:p>
+    <w:p>
+      <w:pPr>
+        <w:rPr>
+          <w:rFonts w:asciiTheme="majorBidi" w:hAnsiTheme="majorBidi" w:cstheme="majorBidi"/>
+          <w:sz w:val="24"/>
+          <w:szCs w:val="24"/>
+        </w:rPr>
+      </w:pPr>
+    </w:p>
+    <w:p>
+      <w:pPr>
+        <w:rPr>
+          <w:rFonts w:asciiTheme="majorBidi" w:hAnsiTheme="majorBidi" w:cstheme="majorBidi"/>
+          <w:sz w:val="24"/>
+          <w:szCs w:val="24"/>
+        </w:rPr>
+      </w:pPr>
+    </w:p>
+    <w:p>
+      <w:pPr>
+        <w:rPr>
+          <w:rFonts w:asciiTheme="majorBidi" w:hAnsiTheme="majorBidi" w:cstheme="majorBidi"/>
+          <w:sz w:val="24"/>
+          <w:szCs w:val="24"/>
+        </w:rPr>
+      </w:pPr>
+    </w:p>
+    <w:p>
+      <w:pPr>
+        <w:rPr>
+          <w:rFonts w:asciiTheme="majorBidi" w:hAnsiTheme="majorBidi" w:cstheme="majorBidi"/>
+          <w:sz w:val="24"/>
+          <w:szCs w:val="24"/>
+        </w:rPr>
+      </w:pPr>
+    </w:p>
+    <w:p>
+      <w:pPr>
+        <w:rPr>
+          <w:rFonts w:asciiTheme="majorBidi" w:hAnsiTheme="majorBidi" w:cstheme="majorBidi"/>
+          <w:sz w:val="24"/>
+          <w:szCs w:val="24"/>
+        </w:rPr>
+      </w:pPr>
+    </w:p>
+    <w:p>
+      <w:pPr>
+        <w:rPr>
+          <w:rFonts w:asciiTheme="majorBidi" w:hAnsiTheme="majorBidi" w:cstheme="majorBidi"/>
+          <w:b/>
+          <w:bCs/>
+          <w:sz w:val="28"/>
+          <w:szCs w:val="28"/>
+        </w:rPr>
+      </w:pPr>
+      <w:r>
+        <w:rPr>
+          <w:rFonts w:asciiTheme="majorBidi" w:hAnsiTheme="majorBidi" w:cstheme="majorBidi"/>
+          <w:b/>
+          <w:bCs/>
+          <w:sz w:val="28"/>
+          <w:szCs w:val="28"/>
+        </w:rPr>
         <w:t xml:space="preserve">Improvement </w:t>
       </w:r>
       <w:r>

</xml_diff>